<commit_message>
bug fix and README.md correction
</commit_message>
<xml_diff>
--- a/Template Wizard/files/output.docx
+++ b/Template Wizard/files/output.docx
@@ -143,7 +143,7 @@
                 <w:u w:val="single"/>
               </w:rPr>
               <w:br/>
-              <w:t>P2 INC1433402 Incident Initial Notification</w:t>
+              <w:t>P1 INC1434120 Incident Initial Notification</w:t>
               <w:br/>
             </w:r>
           </w:p>
@@ -240,7 +240,7 @@
               <w:rPr>
                 <w:sz w:val="24"/>
               </w:rPr>
-              <w:t>INC1433402</w:t>
+              <w:t>INC1434120</w:t>
             </w:r>
           </w:p>
         </w:tc>
@@ -336,7 +336,7 @@
               <w:rPr>
                 <w:sz w:val="24"/>
               </w:rPr>
-              <w:t>2019-08-12 04:34:50</w:t>
+              <w:t>2019-08-12 13:07:19</w:t>
             </w:r>
           </w:p>
         </w:tc>
@@ -431,7 +431,7 @@
               <w:rPr>
                 <w:sz w:val="24"/>
               </w:rPr>
-              <w:t>P2</w:t>
+              <w:t>P1</w:t>
             </w:r>
           </w:p>
         </w:tc>
@@ -514,7 +514,7 @@
               <w:rPr>
                 <w:sz w:val="24"/>
               </w:rPr>
-              <w:t>Resolved</w:t>
+              <w:t>Assigned</w:t>
             </w:r>
           </w:p>
         </w:tc>
@@ -610,7 +610,7 @@
               <w:rPr>
                 <w:sz w:val="24"/>
               </w:rPr>
-              <w:t>PL - Problem with EC module</w:t>
+              <w:t>Spam / Phishing – Sender = ThiagoRamalhoC@hotmail.com</w:t>
             </w:r>
           </w:p>
         </w:tc>
@@ -706,7 +706,6 @@
               <w:rPr>
                 <w:sz w:val="24"/>
               </w:rPr>
-              <w:t>The user reports a problem at a large rolling mill, rail finisher, with EC module (EDI current testing). Rail testing module. The module contains errors and messages: "Test electronics instrumentation error. Test electronics boards with the address DIF5 / 02 do not respond. Check the cable connections". Production of rails stopped.</w:t>
             </w:r>
           </w:p>
         </w:tc>
@@ -1233,7 +1232,6 @@
               <w:rPr>
                 <w:sz w:val="24"/>
               </w:rPr>
-              <w:t>DG</w:t>
             </w:r>
           </w:p>
         </w:tc>
@@ -1410,7 +1408,7 @@
               <w:rPr>
                 <w:sz w:val="24"/>
               </w:rPr>
-              <w:t>BD East - AIM – Poland</w:t>
+              <w:t>FCE - IT Security Europe - SOC</w:t>
             </w:r>
           </w:p>
         </w:tc>
@@ -1602,7 +1600,7 @@
               <w:rPr>
                 <w:sz w:val="24"/>
               </w:rPr>
-              <w:t xml:space="preserve">2019-08-12 07:49:01 - Zrestartowano sterownik. </w:t>
+              <w:t>2019-08-12 13:12:49 - assigned to SOC</w:t>
             </w:r>
           </w:p>
         </w:tc>
@@ -1698,7 +1696,7 @@
               <w:rPr>
                 <w:sz w:val="24"/>
               </w:rPr>
-              <w:t>Upon Resolution</w:t>
+              <w:t>30 minutes</w:t>
             </w:r>
           </w:p>
         </w:tc>

</xml_diff>